<commit_message>
Correção dos Casos de Uso Expandidos (Ciclo 2)
Tarefa Concluída
</commit_message>
<xml_diff>
--- a/Projeto1-G4/Ciclo de Desenvolvimento 2/3 - Casos de Uso Expandidos/Casos de Uso Expandidos (Ciclo 2).docx
+++ b/Projeto1-G4/Ciclo de Desenvolvimento 2/3 - Casos de Uso Expandidos/Casos de Uso Expandidos (Ciclo 2).docx
@@ -197,8 +197,6 @@
         </w:rPr>
         <w:t xml:space="preserve"> 19h25</w:t>
       </w:r>
-      <w:bookmarkStart w:id="0" w:name="_GoBack"/>
-      <w:bookmarkEnd w:id="0"/>
     </w:p>
     <w:p>
       <w:pPr>
@@ -538,7 +536,100 @@
                 <w:sz w:val="24"/>
                 <w:szCs w:val="24"/>
               </w:rPr>
-              <w:t xml:space="preserve">                           </w:t>
+              <w:t xml:space="preserve">                            </w:t>
+            </w:r>
+            <w:proofErr w:type="gramStart"/>
+            <w:r>
+              <w:rPr>
+                <w:rFonts w:ascii="Arial" w:hAnsi="Arial" w:cs="Arial"/>
+                <w:sz w:val="24"/>
+                <w:szCs w:val="24"/>
+              </w:rPr>
+              <w:t>desejando</w:t>
+            </w:r>
+            <w:proofErr w:type="gramEnd"/>
+            <w:r>
+              <w:rPr>
+                <w:rFonts w:ascii="Arial" w:hAnsi="Arial" w:cs="Arial"/>
+                <w:sz w:val="24"/>
+                <w:szCs w:val="24"/>
+              </w:rPr>
+              <w:t xml:space="preserve"> realizar uma nova doação. O funcionário do </w:t>
+            </w:r>
+          </w:p>
+          <w:p>
+            <w:pPr>
+              <w:rPr>
+                <w:rFonts w:ascii="Arial" w:hAnsi="Arial" w:cs="Arial"/>
+                <w:sz w:val="24"/>
+                <w:szCs w:val="24"/>
+              </w:rPr>
+            </w:pPr>
+            <w:r>
+              <w:rPr>
+                <w:rFonts w:ascii="Arial" w:hAnsi="Arial" w:cs="Arial"/>
+                <w:sz w:val="24"/>
+                <w:szCs w:val="24"/>
+              </w:rPr>
+              <w:t xml:space="preserve">                            </w:t>
+            </w:r>
+            <w:proofErr w:type="gramStart"/>
+            <w:r>
+              <w:rPr>
+                <w:rFonts w:ascii="Arial" w:hAnsi="Arial" w:cs="Arial"/>
+                <w:sz w:val="24"/>
+                <w:szCs w:val="24"/>
+              </w:rPr>
+              <w:t>balcão</w:t>
+            </w:r>
+            <w:proofErr w:type="gramEnd"/>
+            <w:r>
+              <w:rPr>
+                <w:rFonts w:ascii="Arial" w:hAnsi="Arial" w:cs="Arial"/>
+                <w:sz w:val="24"/>
+                <w:szCs w:val="24"/>
+              </w:rPr>
+              <w:t xml:space="preserve"> de atendimento</w:t>
+            </w:r>
+            <w:r>
+              <w:rPr>
+                <w:rFonts w:ascii="Arial" w:hAnsi="Arial" w:cs="Arial"/>
+                <w:sz w:val="24"/>
+                <w:szCs w:val="24"/>
+              </w:rPr>
+              <w:t xml:space="preserve"> pesquisa o</w:t>
+            </w:r>
+            <w:r>
+              <w:rPr>
+                <w:rFonts w:ascii="Arial" w:hAnsi="Arial" w:cs="Arial"/>
+                <w:sz w:val="24"/>
+                <w:szCs w:val="24"/>
+              </w:rPr>
+              <w:t xml:space="preserve"> registro</w:t>
+            </w:r>
+            <w:r>
+              <w:rPr>
+                <w:rFonts w:ascii="Arial" w:hAnsi="Arial" w:cs="Arial"/>
+                <w:sz w:val="24"/>
+                <w:szCs w:val="24"/>
+              </w:rPr>
+              <w:t xml:space="preserve"> do d</w:t>
+            </w:r>
+            <w:r>
+              <w:rPr>
+                <w:rFonts w:ascii="Arial" w:hAnsi="Arial" w:cs="Arial"/>
+                <w:sz w:val="24"/>
+                <w:szCs w:val="24"/>
+              </w:rPr>
+              <w:t>oador</w:t>
+            </w:r>
+            <w:r>
+              <w:rPr>
+                <w:rFonts w:ascii="Arial" w:hAnsi="Arial" w:cs="Arial"/>
+                <w:sz w:val="24"/>
+                <w:szCs w:val="24"/>
+              </w:rPr>
+              <w:t xml:space="preserve">, por </w:t>
             </w:r>
             <w:r>
               <w:rPr>
@@ -548,6 +639,23 @@
               </w:rPr>
               <w:t xml:space="preserve"> </w:t>
             </w:r>
+          </w:p>
+          <w:p>
+            <w:pPr>
+              <w:rPr>
+                <w:rFonts w:ascii="Arial" w:hAnsi="Arial" w:cs="Arial"/>
+                <w:sz w:val="24"/>
+                <w:szCs w:val="24"/>
+              </w:rPr>
+            </w:pPr>
+            <w:r>
+              <w:rPr>
+                <w:rFonts w:ascii="Arial" w:hAnsi="Arial" w:cs="Arial"/>
+                <w:sz w:val="24"/>
+                <w:szCs w:val="24"/>
+              </w:rPr>
+              <w:t xml:space="preserve">                            </w:t>
+            </w:r>
             <w:proofErr w:type="gramStart"/>
             <w:r>
               <w:rPr>
@@ -555,7 +663,7 @@
                 <w:sz w:val="24"/>
                 <w:szCs w:val="24"/>
               </w:rPr>
-              <w:t>desejando</w:t>
+              <w:t>meio</w:t>
             </w:r>
             <w:proofErr w:type="gramEnd"/>
             <w:r>
@@ -564,40 +672,64 @@
                 <w:sz w:val="24"/>
                 <w:szCs w:val="24"/>
               </w:rPr>
-              <w:t xml:space="preserve"> realizar uma nova doação. O funcionário do </w:t>
-            </w:r>
-          </w:p>
-          <w:p>
-            <w:pPr>
-              <w:rPr>
-                <w:rFonts w:ascii="Arial" w:hAnsi="Arial" w:cs="Arial"/>
-                <w:sz w:val="24"/>
-                <w:szCs w:val="24"/>
-              </w:rPr>
-            </w:pPr>
-            <w:r>
-              <w:rPr>
-                <w:rFonts w:ascii="Arial" w:hAnsi="Arial" w:cs="Arial"/>
-                <w:sz w:val="24"/>
-                <w:szCs w:val="24"/>
-              </w:rPr>
-              <w:t xml:space="preserve">         </w:t>
-            </w:r>
-            <w:r>
-              <w:rPr>
-                <w:rFonts w:ascii="Arial" w:hAnsi="Arial" w:cs="Arial"/>
-                <w:sz w:val="24"/>
-                <w:szCs w:val="24"/>
-              </w:rPr>
-              <w:t xml:space="preserve">                 </w:t>
-            </w:r>
-            <w:r>
-              <w:rPr>
-                <w:rFonts w:ascii="Arial" w:hAnsi="Arial" w:cs="Arial"/>
-                <w:sz w:val="24"/>
-                <w:szCs w:val="24"/>
-              </w:rPr>
-              <w:t xml:space="preserve">  </w:t>
+              <w:t xml:space="preserve"> de</w:t>
+            </w:r>
+            <w:r>
+              <w:rPr>
+                <w:rFonts w:ascii="Arial" w:hAnsi="Arial" w:cs="Arial"/>
+                <w:sz w:val="24"/>
+                <w:szCs w:val="24"/>
+              </w:rPr>
+              <w:t xml:space="preserve"> </w:t>
+            </w:r>
+            <w:r>
+              <w:rPr>
+                <w:rFonts w:ascii="Arial" w:hAnsi="Arial" w:cs="Arial"/>
+                <w:sz w:val="24"/>
+                <w:szCs w:val="24"/>
+              </w:rPr>
+              <w:t>se</w:t>
+            </w:r>
+            <w:r>
+              <w:rPr>
+                <w:rFonts w:ascii="Arial" w:hAnsi="Arial" w:cs="Arial"/>
+                <w:sz w:val="24"/>
+                <w:szCs w:val="24"/>
+              </w:rPr>
+              <w:t xml:space="preserve">u nome e </w:t>
+            </w:r>
+            <w:r>
+              <w:rPr>
+                <w:rFonts w:ascii="Arial" w:hAnsi="Arial" w:cs="Arial"/>
+                <w:sz w:val="24"/>
+                <w:szCs w:val="24"/>
+              </w:rPr>
+              <w:t>data de nascimento ou nú</w:t>
+            </w:r>
+            <w:r>
+              <w:rPr>
+                <w:rFonts w:ascii="Arial" w:hAnsi="Arial" w:cs="Arial"/>
+                <w:sz w:val="24"/>
+                <w:szCs w:val="24"/>
+              </w:rPr>
+              <w:t xml:space="preserve">mero do </w:t>
+            </w:r>
+          </w:p>
+          <w:p>
+            <w:pPr>
+              <w:rPr>
+                <w:rFonts w:ascii="Arial" w:hAnsi="Arial" w:cs="Arial"/>
+                <w:sz w:val="24"/>
+                <w:szCs w:val="24"/>
+              </w:rPr>
+            </w:pPr>
+            <w:r>
+              <w:rPr>
+                <w:rFonts w:ascii="Arial" w:hAnsi="Arial" w:cs="Arial"/>
+                <w:sz w:val="24"/>
+                <w:szCs w:val="24"/>
+              </w:rPr>
+              <w:t xml:space="preserve">                            </w:t>
             </w:r>
             <w:proofErr w:type="gramStart"/>
             <w:r>
@@ -606,7 +738,7 @@
                 <w:sz w:val="24"/>
                 <w:szCs w:val="24"/>
               </w:rPr>
-              <w:t>balcão</w:t>
+              <w:t>documento</w:t>
             </w:r>
             <w:proofErr w:type="gramEnd"/>
             <w:r>
@@ -615,125 +747,15 @@
                 <w:sz w:val="24"/>
                 <w:szCs w:val="24"/>
               </w:rPr>
-              <w:t xml:space="preserve"> de atendimento pesquisa seu registro</w:t>
-            </w:r>
-            <w:r>
-              <w:rPr>
-                <w:rFonts w:ascii="Arial" w:hAnsi="Arial" w:cs="Arial"/>
-                <w:sz w:val="24"/>
-                <w:szCs w:val="24"/>
-              </w:rPr>
-              <w:t xml:space="preserve">, por meio de </w:t>
-            </w:r>
-          </w:p>
-          <w:p>
-            <w:pPr>
-              <w:rPr>
-                <w:rFonts w:ascii="Arial" w:hAnsi="Arial" w:cs="Arial"/>
-                <w:sz w:val="24"/>
-                <w:szCs w:val="24"/>
-              </w:rPr>
-            </w:pPr>
-            <w:r>
-              <w:rPr>
-                <w:rFonts w:ascii="Arial" w:hAnsi="Arial" w:cs="Arial"/>
-                <w:sz w:val="24"/>
-                <w:szCs w:val="24"/>
-              </w:rPr>
-              <w:t xml:space="preserve">                         </w:t>
-            </w:r>
-            <w:r>
-              <w:rPr>
-                <w:rFonts w:ascii="Arial" w:hAnsi="Arial" w:cs="Arial"/>
-                <w:sz w:val="24"/>
-                <w:szCs w:val="24"/>
-              </w:rPr>
-              <w:t xml:space="preserve">   </w:t>
-            </w:r>
-            <w:proofErr w:type="gramStart"/>
-            <w:r>
-              <w:rPr>
-                <w:rFonts w:ascii="Arial" w:hAnsi="Arial" w:cs="Arial"/>
-                <w:sz w:val="24"/>
-                <w:szCs w:val="24"/>
-              </w:rPr>
-              <w:t>se</w:t>
-            </w:r>
-            <w:r>
-              <w:rPr>
-                <w:rFonts w:ascii="Arial" w:hAnsi="Arial" w:cs="Arial"/>
-                <w:sz w:val="24"/>
-                <w:szCs w:val="24"/>
-              </w:rPr>
-              <w:t>u</w:t>
-            </w:r>
-            <w:proofErr w:type="gramEnd"/>
-            <w:r>
-              <w:rPr>
-                <w:rFonts w:ascii="Arial" w:hAnsi="Arial" w:cs="Arial"/>
-                <w:sz w:val="24"/>
-                <w:szCs w:val="24"/>
-              </w:rPr>
-              <w:t xml:space="preserve"> nome e </w:t>
-            </w:r>
-            <w:r>
-              <w:rPr>
-                <w:rFonts w:ascii="Arial" w:hAnsi="Arial" w:cs="Arial"/>
-                <w:sz w:val="24"/>
-                <w:szCs w:val="24"/>
-              </w:rPr>
-              <w:t>data de nascimento ou nú</w:t>
-            </w:r>
-            <w:r>
-              <w:rPr>
-                <w:rFonts w:ascii="Arial" w:hAnsi="Arial" w:cs="Arial"/>
-                <w:sz w:val="24"/>
-                <w:szCs w:val="24"/>
-              </w:rPr>
-              <w:t xml:space="preserve">mero do documento </w:t>
-            </w:r>
-          </w:p>
-          <w:p>
-            <w:pPr>
-              <w:rPr>
-                <w:rFonts w:ascii="Arial" w:hAnsi="Arial" w:cs="Arial"/>
-                <w:sz w:val="24"/>
-                <w:szCs w:val="24"/>
-              </w:rPr>
-            </w:pPr>
-            <w:r>
-              <w:rPr>
-                <w:rFonts w:ascii="Arial" w:hAnsi="Arial" w:cs="Arial"/>
-                <w:sz w:val="24"/>
-                <w:szCs w:val="24"/>
-              </w:rPr>
-              <w:t xml:space="preserve">                        </w:t>
-            </w:r>
-            <w:r>
-              <w:rPr>
-                <w:rFonts w:ascii="Arial" w:hAnsi="Arial" w:cs="Arial"/>
-                <w:sz w:val="24"/>
-                <w:szCs w:val="24"/>
-              </w:rPr>
-              <w:t xml:space="preserve">    </w:t>
-            </w:r>
-            <w:proofErr w:type="gramStart"/>
-            <w:r>
-              <w:rPr>
-                <w:rFonts w:ascii="Arial" w:hAnsi="Arial" w:cs="Arial"/>
-                <w:sz w:val="24"/>
-                <w:szCs w:val="24"/>
-              </w:rPr>
-              <w:t>cadastrado</w:t>
-            </w:r>
-            <w:proofErr w:type="gramEnd"/>
-            <w:r>
-              <w:rPr>
-                <w:rFonts w:ascii="Arial" w:hAnsi="Arial" w:cs="Arial"/>
-                <w:sz w:val="24"/>
-                <w:szCs w:val="24"/>
-              </w:rPr>
-              <w:t>.</w:t>
+              <w:t xml:space="preserve"> </w:t>
+            </w:r>
+            <w:r>
+              <w:rPr>
+                <w:rFonts w:ascii="Arial" w:hAnsi="Arial" w:cs="Arial"/>
+                <w:sz w:val="24"/>
+                <w:szCs w:val="24"/>
+              </w:rPr>
+              <w:t>cadastrado.</w:t>
             </w:r>
             <w:r>
               <w:rPr>
@@ -815,7 +837,15 @@
                 <w:sz w:val="24"/>
                 <w:szCs w:val="24"/>
               </w:rPr>
-              <w:t xml:space="preserve">         Requisitos: RF1</w:t>
+              <w:t xml:space="preserve">        </w:t>
+            </w:r>
+            <w:r>
+              <w:rPr>
+                <w:rFonts w:ascii="Arial" w:hAnsi="Arial" w:cs="Arial"/>
+                <w:sz w:val="24"/>
+                <w:szCs w:val="24"/>
+              </w:rPr>
+              <w:t xml:space="preserve"> RF1</w:t>
             </w:r>
           </w:p>
           <w:p>
@@ -1045,15 +1075,7 @@
                 <w:sz w:val="24"/>
                 <w:szCs w:val="24"/>
               </w:rPr>
-              <w:t xml:space="preserve"> </w:t>
-            </w:r>
-            <w:r>
-              <w:rPr>
-                <w:rFonts w:ascii="Arial" w:hAnsi="Arial" w:cs="Arial"/>
-                <w:sz w:val="24"/>
-                <w:szCs w:val="24"/>
-              </w:rPr>
-              <w:t>O Funcionário do balcão de atendimento</w:t>
+              <w:t xml:space="preserve"> O Funcionário do balcão de atendimento</w:t>
             </w:r>
             <w:r>
               <w:rPr>
@@ -1126,7 +1148,23 @@
                 <w:sz w:val="24"/>
                 <w:szCs w:val="24"/>
               </w:rPr>
-              <w:t xml:space="preserve"> O Funcionário do balcão de atendimento faz uma pesquisa do cadastro do doador já existente por meio do </w:t>
+              <w:t xml:space="preserve"> O Funcionário do balcão de atendimento faz uma pesquisa do </w:t>
+            </w:r>
+            <w:r>
+              <w:rPr>
+                <w:rFonts w:ascii="Arial" w:hAnsi="Arial" w:cs="Arial"/>
+                <w:sz w:val="24"/>
+                <w:szCs w:val="24"/>
+              </w:rPr>
+              <w:t>registro</w:t>
+            </w:r>
+            <w:r>
+              <w:rPr>
+                <w:rFonts w:ascii="Arial" w:hAnsi="Arial" w:cs="Arial"/>
+                <w:sz w:val="24"/>
+                <w:szCs w:val="24"/>
+              </w:rPr>
+              <w:t xml:space="preserve"> do doador já existente por meio do </w:t>
             </w:r>
             <w:r>
               <w:rPr>
@@ -1264,7 +1302,15 @@
                 <w:sz w:val="24"/>
                 <w:szCs w:val="24"/>
               </w:rPr>
-              <w:t xml:space="preserve"> Mostra os dados do doador já existente</w:t>
+              <w:t xml:space="preserve"> Mostra as informações</w:t>
+            </w:r>
+            <w:r>
+              <w:rPr>
+                <w:rFonts w:ascii="Arial" w:hAnsi="Arial" w:cs="Arial"/>
+                <w:sz w:val="24"/>
+                <w:szCs w:val="24"/>
+              </w:rPr>
+              <w:t xml:space="preserve"> do doador já existente</w:t>
             </w:r>
             <w:r>
               <w:rPr>
@@ -1378,15 +1424,39 @@
                 <w:sz w:val="24"/>
                 <w:szCs w:val="24"/>
               </w:rPr>
-              <w:t>, os dados do</w:t>
-            </w:r>
-            <w:r>
-              <w:rPr>
-                <w:rFonts w:ascii="Arial" w:hAnsi="Arial" w:cs="Arial"/>
-                <w:sz w:val="24"/>
-                <w:szCs w:val="24"/>
-              </w:rPr>
-              <w:t xml:space="preserve"> anexo III, não são exibidos</w:t>
+              <w:t>, as informações</w:t>
+            </w:r>
+            <w:r>
+              <w:rPr>
+                <w:rFonts w:ascii="Arial" w:hAnsi="Arial" w:cs="Arial"/>
+                <w:sz w:val="24"/>
+                <w:szCs w:val="24"/>
+              </w:rPr>
+              <w:t xml:space="preserve"> do</w:t>
+            </w:r>
+            <w:r>
+              <w:rPr>
+                <w:rFonts w:ascii="Arial" w:hAnsi="Arial" w:cs="Arial"/>
+                <w:sz w:val="24"/>
+                <w:szCs w:val="24"/>
+              </w:rPr>
+              <w:t xml:space="preserve"> anexo III </w:t>
+            </w:r>
+            <w:r>
+              <w:rPr>
+                <w:rFonts w:ascii="Arial" w:hAnsi="Arial" w:cs="Arial"/>
+                <w:sz w:val="24"/>
+                <w:szCs w:val="24"/>
+              </w:rPr>
+              <w:t>não são exibida</w:t>
+            </w:r>
+            <w:r>
+              <w:rPr>
+                <w:rFonts w:ascii="Arial" w:hAnsi="Arial" w:cs="Arial"/>
+                <w:sz w:val="24"/>
+                <w:szCs w:val="24"/>
+              </w:rPr>
+              <w:t>s</w:t>
             </w:r>
           </w:p>
         </w:tc>
@@ -1424,39 +1494,7 @@
           <w:sz w:val="24"/>
           <w:szCs w:val="24"/>
         </w:rPr>
-        <w:t>Sequência</w:t>
-      </w:r>
-      <w:r>
-        <w:rPr>
-          <w:rFonts w:ascii="Arial" w:hAnsi="Arial" w:cs="Arial"/>
-          <w:sz w:val="24"/>
-          <w:szCs w:val="24"/>
-        </w:rPr>
-        <w:t>s</w:t>
-      </w:r>
-      <w:r>
-        <w:rPr>
-          <w:rFonts w:ascii="Arial" w:hAnsi="Arial" w:cs="Arial"/>
-          <w:sz w:val="24"/>
-          <w:szCs w:val="24"/>
-        </w:rPr>
-        <w:t xml:space="preserve"> </w:t>
-      </w:r>
-      <w:r>
-        <w:rPr>
-          <w:rFonts w:ascii="Arial" w:hAnsi="Arial" w:cs="Arial"/>
-          <w:sz w:val="24"/>
-          <w:szCs w:val="24"/>
-        </w:rPr>
-        <w:t>alternativas:</w:t>
-      </w:r>
-      <w:r>
-        <w:rPr>
-          <w:rFonts w:ascii="Arial" w:hAnsi="Arial" w:cs="Arial"/>
-          <w:sz w:val="24"/>
-          <w:szCs w:val="24"/>
-        </w:rPr>
-        <w:t xml:space="preserve"> </w:t>
+        <w:t xml:space="preserve">Sequências alternativas: </w:t>
       </w:r>
     </w:p>
     <w:p>
@@ -1482,7 +1520,23 @@
           <w:sz w:val="24"/>
           <w:szCs w:val="24"/>
         </w:rPr>
-        <w:t>Linha 3: O cadastro do doador não é localizado.</w:t>
+        <w:t xml:space="preserve">Linha 3: O </w:t>
+      </w:r>
+      <w:r>
+        <w:rPr>
+          <w:rFonts w:ascii="Arial" w:hAnsi="Arial" w:cs="Arial"/>
+          <w:sz w:val="24"/>
+          <w:szCs w:val="24"/>
+        </w:rPr>
+        <w:t>registro</w:t>
+      </w:r>
+      <w:r>
+        <w:rPr>
+          <w:rFonts w:ascii="Arial" w:hAnsi="Arial" w:cs="Arial"/>
+          <w:sz w:val="24"/>
+          <w:szCs w:val="24"/>
+        </w:rPr>
+        <w:t xml:space="preserve"> do doador não é localizado.</w:t>
       </w:r>
     </w:p>
     <w:p>
@@ -1681,15 +1735,7 @@
                 <w:sz w:val="24"/>
                 <w:szCs w:val="24"/>
               </w:rPr>
-              <w:t xml:space="preserve">Finalidade:          </w:t>
-            </w:r>
-            <w:r>
-              <w:rPr>
-                <w:rFonts w:ascii="Arial" w:hAnsi="Arial" w:cs="Arial"/>
-                <w:sz w:val="24"/>
-                <w:szCs w:val="24"/>
-              </w:rPr>
-              <w:t>Restringir possíveis doadores de realizarem doação</w:t>
+              <w:t>Finalidade:          Restringir possíveis doadores de realizarem doação</w:t>
             </w:r>
           </w:p>
           <w:p>
@@ -2065,7 +2111,15 @@
                 <w:sz w:val="24"/>
                 <w:szCs w:val="24"/>
               </w:rPr>
-              <w:t>Referências         Requisitos: RF1</w:t>
+              <w:t xml:space="preserve">Referências        </w:t>
+            </w:r>
+            <w:r>
+              <w:rPr>
+                <w:rFonts w:ascii="Arial" w:hAnsi="Arial" w:cs="Arial"/>
+                <w:sz w:val="24"/>
+                <w:szCs w:val="24"/>
+              </w:rPr>
+              <w:t xml:space="preserve"> RF1</w:t>
             </w:r>
             <w:r>
               <w:rPr>
@@ -2345,7 +2399,31 @@
                 <w:sz w:val="24"/>
                 <w:szCs w:val="24"/>
               </w:rPr>
-              <w:t>nexos I e II) para realizar o cadastro dos dados do doador e da doação</w:t>
+              <w:t xml:space="preserve">nexos I e II) para realizar o </w:t>
+            </w:r>
+            <w:r>
+              <w:rPr>
+                <w:rFonts w:ascii="Arial" w:hAnsi="Arial" w:cs="Arial"/>
+                <w:sz w:val="24"/>
+                <w:szCs w:val="24"/>
+              </w:rPr>
+              <w:t>registro</w:t>
+            </w:r>
+            <w:r>
+              <w:rPr>
+                <w:rFonts w:ascii="Arial" w:hAnsi="Arial" w:cs="Arial"/>
+                <w:sz w:val="24"/>
+                <w:szCs w:val="24"/>
+              </w:rPr>
+              <w:t xml:space="preserve"> </w:t>
+            </w:r>
+            <w:r>
+              <w:rPr>
+                <w:rFonts w:ascii="Arial" w:hAnsi="Arial" w:cs="Arial"/>
+                <w:sz w:val="24"/>
+                <w:szCs w:val="24"/>
+              </w:rPr>
+              <w:t>do doador e da doação</w:t>
             </w:r>
             <w:r>
               <w:rPr>
@@ -2409,7 +2487,15 @@
                 <w:sz w:val="24"/>
                 <w:szCs w:val="24"/>
               </w:rPr>
-              <w:t>registra os dados (anexos I e II).</w:t>
+              <w:t>registra as informações</w:t>
+            </w:r>
+            <w:r>
+              <w:rPr>
+                <w:rFonts w:ascii="Arial" w:hAnsi="Arial" w:cs="Arial"/>
+                <w:sz w:val="24"/>
+                <w:szCs w:val="24"/>
+              </w:rPr>
+              <w:t xml:space="preserve"> (anexos I e II).</w:t>
             </w:r>
             <w:r>
               <w:rPr>
@@ -2448,15 +2534,47 @@
                 <w:sz w:val="24"/>
                 <w:szCs w:val="24"/>
               </w:rPr>
-              <w:t xml:space="preserve"> Mostra os </w:t>
-            </w:r>
-            <w:r>
-              <w:rPr>
-                <w:rFonts w:ascii="Arial" w:hAnsi="Arial" w:cs="Arial"/>
-                <w:sz w:val="24"/>
-                <w:szCs w:val="24"/>
-              </w:rPr>
-              <w:t>dados do doador (a</w:t>
+              <w:t xml:space="preserve"> Mostra a</w:t>
+            </w:r>
+            <w:r>
+              <w:rPr>
+                <w:rFonts w:ascii="Arial" w:hAnsi="Arial" w:cs="Arial"/>
+                <w:sz w:val="24"/>
+                <w:szCs w:val="24"/>
+              </w:rPr>
+              <w:t xml:space="preserve">s </w:t>
+            </w:r>
+            <w:r>
+              <w:rPr>
+                <w:rFonts w:ascii="Arial" w:hAnsi="Arial" w:cs="Arial"/>
+                <w:sz w:val="24"/>
+                <w:szCs w:val="24"/>
+              </w:rPr>
+              <w:t>informações</w:t>
+            </w:r>
+            <w:r>
+              <w:rPr>
+                <w:rFonts w:ascii="Arial" w:hAnsi="Arial" w:cs="Arial"/>
+                <w:sz w:val="24"/>
+                <w:szCs w:val="24"/>
+              </w:rPr>
+              <w:t xml:space="preserve"> do doador </w:t>
+            </w:r>
+            <w:r>
+              <w:rPr>
+                <w:rFonts w:ascii="Arial" w:hAnsi="Arial" w:cs="Arial"/>
+                <w:sz w:val="24"/>
+                <w:szCs w:val="24"/>
+              </w:rPr>
+              <w:t xml:space="preserve">e da doação </w:t>
+            </w:r>
+            <w:r>
+              <w:rPr>
+                <w:rFonts w:ascii="Arial" w:hAnsi="Arial" w:cs="Arial"/>
+                <w:sz w:val="24"/>
+                <w:szCs w:val="24"/>
+              </w:rPr>
+              <w:t>(a</w:t>
             </w:r>
             <w:r>
               <w:rPr>
@@ -2649,6 +2767,59 @@
         </w:rPr>
         <w:t>.</w:t>
       </w:r>
+    </w:p>
+    <w:p>
+      <w:pPr>
+        <w:rPr>
+          <w:rFonts w:ascii="Arial" w:hAnsi="Arial" w:cs="Arial"/>
+          <w:sz w:val="24"/>
+          <w:szCs w:val="24"/>
+        </w:rPr>
+      </w:pPr>
+    </w:p>
+    <w:p>
+      <w:pPr>
+        <w:rPr>
+          <w:rFonts w:ascii="Arial" w:hAnsi="Arial" w:cs="Arial"/>
+          <w:sz w:val="24"/>
+          <w:szCs w:val="24"/>
+        </w:rPr>
+      </w:pPr>
+      <w:r>
+        <w:rPr>
+          <w:rFonts w:ascii="Arial" w:hAnsi="Arial" w:cs="Arial"/>
+          <w:sz w:val="24"/>
+          <w:szCs w:val="24"/>
+        </w:rPr>
+        <w:lastRenderedPageBreak/>
+        <w:t>Linha 3: O funcionário cancela o registro do doador e da doação.</w:t>
+      </w:r>
+    </w:p>
+    <w:p>
+      <w:pPr>
+        <w:rPr>
+          <w:rFonts w:ascii="Arial" w:hAnsi="Arial" w:cs="Arial"/>
+          <w:sz w:val="24"/>
+          <w:szCs w:val="24"/>
+        </w:rPr>
+      </w:pPr>
+      <w:r>
+        <w:rPr>
+          <w:rFonts w:ascii="Arial" w:hAnsi="Arial" w:cs="Arial"/>
+          <w:sz w:val="24"/>
+          <w:szCs w:val="24"/>
+        </w:rPr>
+        <w:t>Nenhuma alteração é feita.</w:t>
+      </w:r>
+    </w:p>
+    <w:p>
+      <w:pPr>
+        <w:rPr>
+          <w:rFonts w:ascii="Arial" w:hAnsi="Arial" w:cs="Arial"/>
+          <w:sz w:val="24"/>
+          <w:szCs w:val="24"/>
+        </w:rPr>
+      </w:pPr>
     </w:p>
     <w:p>
       <w:pPr>
@@ -2695,7 +2866,6 @@
                 <w:sz w:val="24"/>
                 <w:szCs w:val="24"/>
               </w:rPr>
-              <w:lastRenderedPageBreak/>
               <w:t>Caso de Uso:</w:t>
             </w:r>
             <w:r>
@@ -2838,7 +3008,15 @@
                 <w:sz w:val="24"/>
                 <w:szCs w:val="24"/>
               </w:rPr>
-              <w:t xml:space="preserve">Acessar a doação atual de um doador para registrar dados </w:t>
+              <w:t xml:space="preserve">Acessar a doação atual de um doador para registrar </w:t>
+            </w:r>
+            <w:r>
+              <w:rPr>
+                <w:rFonts w:ascii="Arial" w:hAnsi="Arial" w:cs="Arial"/>
+                <w:sz w:val="24"/>
+                <w:szCs w:val="24"/>
+              </w:rPr>
+              <w:t xml:space="preserve">           </w:t>
             </w:r>
           </w:p>
           <w:p>
@@ -2864,9 +3042,25 @@
                 <w:sz w:val="24"/>
                 <w:szCs w:val="24"/>
               </w:rPr>
-              <w:t>de</w:t>
+              <w:t>informações</w:t>
             </w:r>
             <w:proofErr w:type="gramEnd"/>
+            <w:r>
+              <w:rPr>
+                <w:rFonts w:ascii="Arial" w:hAnsi="Arial" w:cs="Arial"/>
+                <w:sz w:val="24"/>
+                <w:szCs w:val="24"/>
+              </w:rPr>
+              <w:t xml:space="preserve"> </w:t>
+            </w:r>
+            <w:r>
+              <w:rPr>
+                <w:rFonts w:ascii="Arial" w:hAnsi="Arial" w:cs="Arial"/>
+                <w:sz w:val="24"/>
+                <w:szCs w:val="24"/>
+              </w:rPr>
+              <w:t>dos</w:t>
+            </w:r>
             <w:r>
               <w:rPr>
                 <w:rFonts w:ascii="Arial" w:hAnsi="Arial" w:cs="Arial"/>
@@ -2983,7 +3177,15 @@
                 <w:sz w:val="24"/>
                 <w:szCs w:val="24"/>
               </w:rPr>
-              <w:t xml:space="preserve"> da doação atual de algum doador para registrar </w:t>
+              <w:t xml:space="preserve"> da doação atual de algum doador para </w:t>
+            </w:r>
+            <w:r>
+              <w:rPr>
+                <w:rFonts w:ascii="Arial" w:hAnsi="Arial" w:cs="Arial"/>
+                <w:sz w:val="24"/>
+                <w:szCs w:val="24"/>
+              </w:rPr>
+              <w:t xml:space="preserve">efetuar </w:t>
             </w:r>
           </w:p>
           <w:p>
@@ -3010,7 +3212,7 @@
                 <w:sz w:val="24"/>
                 <w:szCs w:val="24"/>
               </w:rPr>
-              <w:t>dados</w:t>
+              <w:t>o</w:t>
             </w:r>
             <w:proofErr w:type="gramEnd"/>
             <w:r>
@@ -3019,6 +3221,38 @@
                 <w:sz w:val="24"/>
                 <w:szCs w:val="24"/>
               </w:rPr>
+              <w:t xml:space="preserve"> </w:t>
+            </w:r>
+            <w:r>
+              <w:rPr>
+                <w:rFonts w:ascii="Arial" w:hAnsi="Arial" w:cs="Arial"/>
+                <w:sz w:val="24"/>
+                <w:szCs w:val="24"/>
+              </w:rPr>
+              <w:t>regis</w:t>
+            </w:r>
+            <w:r>
+              <w:rPr>
+                <w:rFonts w:ascii="Arial" w:hAnsi="Arial" w:cs="Arial"/>
+                <w:sz w:val="24"/>
+                <w:szCs w:val="24"/>
+              </w:rPr>
+              <w:t xml:space="preserve">tro das </w:t>
+            </w:r>
+            <w:r>
+              <w:rPr>
+                <w:rFonts w:ascii="Arial" w:hAnsi="Arial" w:cs="Arial"/>
+                <w:sz w:val="24"/>
+                <w:szCs w:val="24"/>
+              </w:rPr>
+              <w:t>informações</w:t>
+            </w:r>
+            <w:r>
+              <w:rPr>
+                <w:rFonts w:ascii="Arial" w:hAnsi="Arial" w:cs="Arial"/>
+                <w:sz w:val="24"/>
+                <w:szCs w:val="24"/>
+              </w:rPr>
               <w:t xml:space="preserve"> dos exames. Ele </w:t>
             </w:r>
             <w:r>
@@ -3029,14 +3263,6 @@
               </w:rPr>
               <w:t xml:space="preserve">faz uma </w:t>
             </w:r>
-            <w:r>
-              <w:rPr>
-                <w:rFonts w:ascii="Arial" w:hAnsi="Arial" w:cs="Arial"/>
-                <w:sz w:val="24"/>
-                <w:szCs w:val="24"/>
-              </w:rPr>
-              <w:t xml:space="preserve">pesquisa simples com o </w:t>
-            </w:r>
           </w:p>
           <w:p>
             <w:pPr>
@@ -3062,7 +3288,7 @@
                 <w:sz w:val="24"/>
                 <w:szCs w:val="24"/>
               </w:rPr>
-              <w:t>código</w:t>
+              <w:t>pesquisa</w:t>
             </w:r>
             <w:proofErr w:type="gramEnd"/>
             <w:r>
@@ -3071,7 +3297,23 @@
                 <w:sz w:val="24"/>
                 <w:szCs w:val="24"/>
               </w:rPr>
-              <w:t xml:space="preserve"> do doador</w:t>
+              <w:t xml:space="preserve"> simples com o</w:t>
+            </w:r>
+            <w:r>
+              <w:rPr>
+                <w:rFonts w:ascii="Arial" w:hAnsi="Arial" w:cs="Arial"/>
+                <w:sz w:val="24"/>
+                <w:szCs w:val="24"/>
+              </w:rPr>
+              <w:t xml:space="preserve"> </w:t>
+            </w:r>
+            <w:r>
+              <w:rPr>
+                <w:rFonts w:ascii="Arial" w:hAnsi="Arial" w:cs="Arial"/>
+                <w:sz w:val="24"/>
+                <w:szCs w:val="24"/>
+              </w:rPr>
+              <w:t>código do doador</w:t>
             </w:r>
             <w:r>
               <w:rPr>
@@ -3087,14 +3329,6 @@
                 <w:sz w:val="24"/>
                 <w:szCs w:val="24"/>
               </w:rPr>
-              <w:t xml:space="preserve"> registro da doação atual e </w:t>
-            </w:r>
-            <w:r>
-              <w:rPr>
-                <w:rFonts w:ascii="Arial" w:hAnsi="Arial" w:cs="Arial"/>
-                <w:sz w:val="24"/>
-                <w:szCs w:val="24"/>
-              </w:rPr>
               <w:t xml:space="preserve"> </w:t>
             </w:r>
           </w:p>
@@ -3115,14 +3349,52 @@
               </w:rPr>
               <w:t xml:space="preserve">                            </w:t>
             </w:r>
-            <w:r>
-              <w:rPr>
-                <w:rFonts w:ascii="Arial" w:hAnsi="Arial" w:cs="Arial"/>
-                <w:sz w:val="24"/>
-                <w:szCs w:val="24"/>
-              </w:rPr>
-              <w:t>, se for localizado o registro da doação</w:t>
-            </w:r>
+            <w:proofErr w:type="gramStart"/>
+            <w:r>
+              <w:rPr>
+                <w:rFonts w:ascii="Arial" w:hAnsi="Arial" w:cs="Arial"/>
+                <w:sz w:val="24"/>
+                <w:szCs w:val="24"/>
+              </w:rPr>
+              <w:t>registro</w:t>
+            </w:r>
+            <w:proofErr w:type="gramEnd"/>
+            <w:r>
+              <w:rPr>
+                <w:rFonts w:ascii="Arial" w:hAnsi="Arial" w:cs="Arial"/>
+                <w:sz w:val="24"/>
+                <w:szCs w:val="24"/>
+              </w:rPr>
+              <w:t xml:space="preserve"> da doação atual e, se for localizado o registro da </w:t>
+            </w:r>
+          </w:p>
+          <w:p>
+            <w:pPr>
+              <w:jc w:val="both"/>
+              <w:rPr>
+                <w:rFonts w:ascii="Arial" w:hAnsi="Arial" w:cs="Arial"/>
+                <w:sz w:val="24"/>
+                <w:szCs w:val="24"/>
+              </w:rPr>
+            </w:pPr>
+            <w:r>
+              <w:rPr>
+                <w:rFonts w:ascii="Arial" w:hAnsi="Arial" w:cs="Arial"/>
+                <w:sz w:val="24"/>
+                <w:szCs w:val="24"/>
+              </w:rPr>
+              <w:t xml:space="preserve">                            </w:t>
+            </w:r>
+            <w:proofErr w:type="gramStart"/>
+            <w:r>
+              <w:rPr>
+                <w:rFonts w:ascii="Arial" w:hAnsi="Arial" w:cs="Arial"/>
+                <w:sz w:val="24"/>
+                <w:szCs w:val="24"/>
+              </w:rPr>
+              <w:t>doação</w:t>
+            </w:r>
+            <w:proofErr w:type="gramEnd"/>
             <w:r>
               <w:rPr>
                 <w:rFonts w:ascii="Arial" w:hAnsi="Arial" w:cs="Arial"/>
@@ -3137,7 +3409,31 @@
                 <w:sz w:val="24"/>
                 <w:szCs w:val="24"/>
               </w:rPr>
-              <w:t xml:space="preserve">atual do doador, o </w:t>
+              <w:t>atual do doador, o</w:t>
+            </w:r>
+            <w:r>
+              <w:rPr>
+                <w:rFonts w:ascii="Arial" w:hAnsi="Arial" w:cs="Arial"/>
+                <w:sz w:val="24"/>
+                <w:szCs w:val="24"/>
+              </w:rPr>
+              <w:t xml:space="preserve"> </w:t>
+            </w:r>
+            <w:r>
+              <w:rPr>
+                <w:rFonts w:ascii="Arial" w:hAnsi="Arial" w:cs="Arial"/>
+                <w:sz w:val="24"/>
+                <w:szCs w:val="24"/>
+              </w:rPr>
+              <w:t>funcionário registra as</w:t>
+            </w:r>
+            <w:r>
+              <w:rPr>
+                <w:rFonts w:ascii="Arial" w:hAnsi="Arial" w:cs="Arial"/>
+                <w:sz w:val="24"/>
+                <w:szCs w:val="24"/>
+              </w:rPr>
+              <w:t xml:space="preserve"> </w:t>
             </w:r>
           </w:p>
           <w:p>
@@ -3155,15 +3451,7 @@
                 <w:sz w:val="24"/>
                 <w:szCs w:val="24"/>
               </w:rPr>
-              <w:t xml:space="preserve">            </w:t>
-            </w:r>
-            <w:r>
-              <w:rPr>
-                <w:rFonts w:ascii="Arial" w:hAnsi="Arial" w:cs="Arial"/>
-                <w:sz w:val="24"/>
-                <w:szCs w:val="24"/>
-              </w:rPr>
-              <w:t xml:space="preserve">                </w:t>
+              <w:t xml:space="preserve">                            </w:t>
             </w:r>
             <w:proofErr w:type="gramStart"/>
             <w:r>
@@ -3172,7 +3460,7 @@
                 <w:sz w:val="24"/>
                 <w:szCs w:val="24"/>
               </w:rPr>
-              <w:t>funcionário</w:t>
+              <w:t>informações</w:t>
             </w:r>
             <w:proofErr w:type="gramEnd"/>
             <w:r>
@@ -3181,23 +3469,7 @@
                 <w:sz w:val="24"/>
                 <w:szCs w:val="24"/>
               </w:rPr>
-              <w:t xml:space="preserve"> registra os</w:t>
-            </w:r>
-            <w:r>
-              <w:rPr>
-                <w:rFonts w:ascii="Arial" w:hAnsi="Arial" w:cs="Arial"/>
-                <w:sz w:val="24"/>
-                <w:szCs w:val="24"/>
-              </w:rPr>
-              <w:t xml:space="preserve"> </w:t>
-            </w:r>
-            <w:r>
-              <w:rPr>
-                <w:rFonts w:ascii="Arial" w:hAnsi="Arial" w:cs="Arial"/>
-                <w:sz w:val="24"/>
-                <w:szCs w:val="24"/>
-              </w:rPr>
-              <w:t xml:space="preserve">dados dos exames. </w:t>
+              <w:t xml:space="preserve"> dos exames. </w:t>
             </w:r>
           </w:p>
           <w:p>
@@ -3263,7 +3535,15 @@
                 <w:sz w:val="24"/>
                 <w:szCs w:val="24"/>
               </w:rPr>
-              <w:t>Referências         Requisitos: RF1</w:t>
+              <w:t xml:space="preserve">Referências        </w:t>
+            </w:r>
+            <w:r>
+              <w:rPr>
+                <w:rFonts w:ascii="Arial" w:hAnsi="Arial" w:cs="Arial"/>
+                <w:sz w:val="24"/>
+                <w:szCs w:val="24"/>
+              </w:rPr>
+              <w:t xml:space="preserve"> RF1</w:t>
             </w:r>
             <w:r>
               <w:rPr>
@@ -3429,7 +3709,47 @@
                 <w:sz w:val="24"/>
                 <w:szCs w:val="24"/>
               </w:rPr>
-              <w:t>funcionário do balcão de atendimento deseja cadastrar dados de exames da doação atual de algum doador</w:t>
+              <w:t>funcionário do balcão de at</w:t>
+            </w:r>
+            <w:r>
+              <w:rPr>
+                <w:rFonts w:ascii="Arial" w:hAnsi="Arial" w:cs="Arial"/>
+                <w:sz w:val="24"/>
+                <w:szCs w:val="24"/>
+              </w:rPr>
+              <w:t xml:space="preserve">endimento deseja </w:t>
+            </w:r>
+            <w:r>
+              <w:rPr>
+                <w:rFonts w:ascii="Arial" w:hAnsi="Arial" w:cs="Arial"/>
+                <w:sz w:val="24"/>
+                <w:szCs w:val="24"/>
+              </w:rPr>
+              <w:t>registrar</w:t>
+            </w:r>
+            <w:r>
+              <w:rPr>
+                <w:rFonts w:ascii="Arial" w:hAnsi="Arial" w:cs="Arial"/>
+                <w:sz w:val="24"/>
+                <w:szCs w:val="24"/>
+              </w:rPr>
+              <w:t xml:space="preserve"> informações</w:t>
+            </w:r>
+            <w:r>
+              <w:rPr>
+                <w:rFonts w:ascii="Arial" w:hAnsi="Arial" w:cs="Arial"/>
+                <w:sz w:val="24"/>
+                <w:szCs w:val="24"/>
+              </w:rPr>
+              <w:t xml:space="preserve"> dos</w:t>
+            </w:r>
+            <w:r>
+              <w:rPr>
+                <w:rFonts w:ascii="Arial" w:hAnsi="Arial" w:cs="Arial"/>
+                <w:sz w:val="24"/>
+                <w:szCs w:val="24"/>
+              </w:rPr>
+              <w:t xml:space="preserve"> exames da doação atual de algum doador</w:t>
             </w:r>
             <w:r>
               <w:rPr>
@@ -3533,7 +3853,47 @@
                 <w:sz w:val="24"/>
                 <w:szCs w:val="24"/>
               </w:rPr>
-              <w:t xml:space="preserve"> e cadastrar dados de exames</w:t>
+              <w:t xml:space="preserve"> e </w:t>
+            </w:r>
+            <w:r>
+              <w:rPr>
+                <w:rFonts w:ascii="Arial" w:hAnsi="Arial" w:cs="Arial"/>
+                <w:sz w:val="24"/>
+                <w:szCs w:val="24"/>
+              </w:rPr>
+              <w:t>registrar</w:t>
+            </w:r>
+            <w:r>
+              <w:rPr>
+                <w:rFonts w:ascii="Arial" w:hAnsi="Arial" w:cs="Arial"/>
+                <w:sz w:val="24"/>
+                <w:szCs w:val="24"/>
+              </w:rPr>
+              <w:t xml:space="preserve"> </w:t>
+            </w:r>
+            <w:r>
+              <w:rPr>
+                <w:rFonts w:ascii="Arial" w:hAnsi="Arial" w:cs="Arial"/>
+                <w:sz w:val="24"/>
+                <w:szCs w:val="24"/>
+              </w:rPr>
+              <w:t>informações</w:t>
+            </w:r>
+            <w:r>
+              <w:rPr>
+                <w:rFonts w:ascii="Arial" w:hAnsi="Arial" w:cs="Arial"/>
+                <w:sz w:val="24"/>
+                <w:szCs w:val="24"/>
+              </w:rPr>
+              <w:t xml:space="preserve"> dos</w:t>
+            </w:r>
+            <w:r>
+              <w:rPr>
+                <w:rFonts w:ascii="Arial" w:hAnsi="Arial" w:cs="Arial"/>
+                <w:sz w:val="24"/>
+                <w:szCs w:val="24"/>
+              </w:rPr>
+              <w:t xml:space="preserve"> exames</w:t>
             </w:r>
             <w:r>
               <w:rPr>
@@ -3589,7 +3949,23 @@
                 <w:sz w:val="24"/>
                 <w:szCs w:val="24"/>
               </w:rPr>
-              <w:t xml:space="preserve"> O Funcionário do balcão de atendimento registra os dados </w:t>
+              <w:t xml:space="preserve"> O Funcionário do b</w:t>
+            </w:r>
+            <w:r>
+              <w:rPr>
+                <w:rFonts w:ascii="Arial" w:hAnsi="Arial" w:cs="Arial"/>
+                <w:sz w:val="24"/>
+                <w:szCs w:val="24"/>
+              </w:rPr>
+              <w:t>alcão de atendimento registra as informações</w:t>
+            </w:r>
+            <w:r>
+              <w:rPr>
+                <w:rFonts w:ascii="Arial" w:hAnsi="Arial" w:cs="Arial"/>
+                <w:sz w:val="24"/>
+                <w:szCs w:val="24"/>
+              </w:rPr>
+              <w:t xml:space="preserve"> </w:t>
             </w:r>
             <w:r>
               <w:rPr>
@@ -3636,7 +4012,15 @@
                 <w:sz w:val="24"/>
                 <w:szCs w:val="24"/>
               </w:rPr>
-              <w:t xml:space="preserve"> Mostra os dados do</w:t>
+              <w:t xml:space="preserve"> Mostra as informações</w:t>
+            </w:r>
+            <w:r>
+              <w:rPr>
+                <w:rFonts w:ascii="Arial" w:hAnsi="Arial" w:cs="Arial"/>
+                <w:sz w:val="24"/>
+                <w:szCs w:val="24"/>
+              </w:rPr>
+              <w:t xml:space="preserve"> do</w:t>
             </w:r>
             <w:r>
               <w:rPr>
@@ -3694,7 +4078,47 @@
                 <w:sz w:val="24"/>
                 <w:szCs w:val="24"/>
               </w:rPr>
-              <w:t>Caso houver uma doação prévia, os dados do anexo III também são exibidos</w:t>
+              <w:t>Caso houver uma doação prévia, a</w:t>
+            </w:r>
+            <w:r>
+              <w:rPr>
+                <w:rFonts w:ascii="Arial" w:hAnsi="Arial" w:cs="Arial"/>
+                <w:sz w:val="24"/>
+                <w:szCs w:val="24"/>
+              </w:rPr>
+              <w:t xml:space="preserve">s </w:t>
+            </w:r>
+            <w:r>
+              <w:rPr>
+                <w:rFonts w:ascii="Arial" w:hAnsi="Arial" w:cs="Arial"/>
+                <w:sz w:val="24"/>
+                <w:szCs w:val="24"/>
+              </w:rPr>
+              <w:t>informações</w:t>
+            </w:r>
+            <w:r>
+              <w:rPr>
+                <w:rFonts w:ascii="Arial" w:hAnsi="Arial" w:cs="Arial"/>
+                <w:sz w:val="24"/>
+                <w:szCs w:val="24"/>
+              </w:rPr>
+              <w:t xml:space="preserve"> do anexo III tam</w:t>
+            </w:r>
+            <w:r>
+              <w:rPr>
+                <w:rFonts w:ascii="Arial" w:hAnsi="Arial" w:cs="Arial"/>
+                <w:sz w:val="24"/>
+                <w:szCs w:val="24"/>
+              </w:rPr>
+              <w:t>bém são exibida</w:t>
+            </w:r>
+            <w:r>
+              <w:rPr>
+                <w:rFonts w:ascii="Arial" w:hAnsi="Arial" w:cs="Arial"/>
+                <w:sz w:val="24"/>
+                <w:szCs w:val="24"/>
+              </w:rPr>
+              <w:t>s</w:t>
             </w:r>
           </w:p>
         </w:tc>
@@ -3708,21 +4132,15 @@
           <w:szCs w:val="24"/>
         </w:rPr>
       </w:pPr>
-    </w:p>
-    <w:p>
-      <w:pPr>
-        <w:rPr>
-          <w:rFonts w:ascii="Arial" w:hAnsi="Arial" w:cs="Arial"/>
-          <w:sz w:val="24"/>
-          <w:szCs w:val="24"/>
-        </w:rPr>
-      </w:pPr>
+      <w:bookmarkStart w:id="0" w:name="_GoBack"/>
+      <w:bookmarkEnd w:id="0"/>
       <w:r>
         <w:rPr>
           <w:rFonts w:ascii="Arial" w:hAnsi="Arial" w:cs="Arial"/>
           <w:sz w:val="24"/>
           <w:szCs w:val="24"/>
         </w:rPr>
+        <w:lastRenderedPageBreak/>
         <w:t xml:space="preserve">Sequências alternativas: </w:t>
       </w:r>
     </w:p>
@@ -3777,7 +4195,58 @@
           <w:sz w:val="24"/>
           <w:szCs w:val="24"/>
         </w:rPr>
-        <w:t>Exibir uma mensagem e cancelar o registro de dados dos exames.</w:t>
+        <w:t>Exibir uma mensagem e cancela o registro das informações</w:t>
+      </w:r>
+      <w:r>
+        <w:rPr>
+          <w:rFonts w:ascii="Arial" w:hAnsi="Arial" w:cs="Arial"/>
+          <w:sz w:val="24"/>
+          <w:szCs w:val="24"/>
+        </w:rPr>
+        <w:t xml:space="preserve"> dos exames.</w:t>
+      </w:r>
+    </w:p>
+    <w:p>
+      <w:pPr>
+        <w:rPr>
+          <w:rFonts w:ascii="Arial" w:hAnsi="Arial" w:cs="Arial"/>
+          <w:sz w:val="24"/>
+          <w:szCs w:val="24"/>
+        </w:rPr>
+      </w:pPr>
+    </w:p>
+    <w:p>
+      <w:pPr>
+        <w:rPr>
+          <w:rFonts w:ascii="Arial" w:hAnsi="Arial" w:cs="Arial"/>
+          <w:sz w:val="24"/>
+          <w:szCs w:val="24"/>
+        </w:rPr>
+      </w:pPr>
+      <w:r>
+        <w:rPr>
+          <w:rFonts w:ascii="Arial" w:hAnsi="Arial" w:cs="Arial"/>
+          <w:sz w:val="24"/>
+          <w:szCs w:val="24"/>
+        </w:rPr>
+        <w:t>Linha 3: O funcionário cancela o registro das informações dos exames.</w:t>
+      </w:r>
+    </w:p>
+    <w:p>
+      <w:pPr>
+        <w:rPr>
+          <w:rFonts w:ascii="Arial" w:hAnsi="Arial" w:cs="Arial"/>
+          <w:sz w:val="24"/>
+          <w:szCs w:val="24"/>
+        </w:rPr>
+      </w:pPr>
+      <w:r>
+        <w:rPr>
+          <w:rFonts w:ascii="Arial" w:hAnsi="Arial" w:cs="Arial"/>
+          <w:sz w:val="24"/>
+          <w:szCs w:val="24"/>
+        </w:rPr>
+        <w:t>Nenhuma alteração é feita nas informações dos exames da doação atual.</w:t>
       </w:r>
     </w:p>
     <w:sectPr>
@@ -3862,7 +4331,7 @@
           <w:rPr>
             <w:noProof/>
           </w:rPr>
-          <w:t>4</w:t>
+          <w:t>5</w:t>
         </w:r>
         <w:r>
           <w:fldChar w:fldCharType="end"/>

</xml_diff>